<commit_message>
I committed a word file ignorantly
</commit_message>
<xml_diff>
--- a/Web Arayüz Rapor.docx
+++ b/Web Arayüz Rapor.docx
@@ -1245,6 +1245,43 @@
           <w:b w:val="false"/>
           <w:bCs w:val="false"/>
         </w:rPr>
+      </w:r>
+    </w:p>
+    <w:p>
+      <w:pPr>
+        <w:pStyle w:val="Normal"/>
+        <w:bidi w:val="0"/>
+        <w:jc w:val="left"/>
+        <w:rPr>
+          <w:b w:val="false"/>
+          <w:b w:val="false"/>
+          <w:bCs w:val="false"/>
+        </w:rPr>
+      </w:pPr>
+      <w:r>
+        <w:rPr>
+          <w:b w:val="false"/>
+          <w:bCs w:val="false"/>
+        </w:rPr>
+        <w:t>Bu sayfada yüklenebilecek algoritmalar Linear Regression, LightGBM, ve Support Vector Machine algoritmalarıdır.</w:t>
+      </w:r>
+    </w:p>
+    <w:p>
+      <w:pPr>
+        <w:pStyle w:val="Normal"/>
+        <w:bidi w:val="0"/>
+        <w:jc w:val="left"/>
+        <w:rPr>
+          <w:b w:val="false"/>
+          <w:b w:val="false"/>
+          <w:bCs w:val="false"/>
+        </w:rPr>
+      </w:pPr>
+      <w:r>
+        <w:rPr>
+          <w:b w:val="false"/>
+          <w:bCs w:val="false"/>
+        </w:rPr>
         <w:drawing>
           <wp:anchor behindDoc="0" distT="0" distB="0" distL="0" distR="0" simplePos="0" locked="0" layoutInCell="0" allowOverlap="1" relativeHeight="9">
             <wp:simplePos x="0" y="0"/>

</xml_diff>